<commit_message>
“Laboratorio 6 – Entrega final”
</commit_message>
<xml_diff>
--- a/Docs/Observaciones-Lab 6- Version Final.docx
+++ b/Docs/Observaciones-Lab 6- Version Final.docx
@@ -335,7 +335,27 @@
           <w:szCs w:val="24"/>
           <w:lang w:val="es-419"/>
         </w:rPr>
-        <w:t>¿Con cuántos elementos serán necesarios agregar para hacer re-hash de la tabla?</w:t>
+        <w:t xml:space="preserve">¿Con cuántos elementos serán necesarios agregar para hacer </w:t>
+      </w:r>
+      <w:proofErr w:type="spellStart"/>
+      <w:r>
+        <w:rPr>
+          <w:rFonts w:asciiTheme="majorHAnsi" w:hAnsiTheme="majorHAnsi"/>
+          <w:sz w:val="24"/>
+          <w:szCs w:val="24"/>
+          <w:lang w:val="es-419"/>
+        </w:rPr>
+        <w:t>re-hash</w:t>
+      </w:r>
+      <w:proofErr w:type="spellEnd"/>
+      <w:r>
+        <w:rPr>
+          <w:rFonts w:asciiTheme="majorHAnsi" w:hAnsiTheme="majorHAnsi"/>
+          <w:sz w:val="24"/>
+          <w:szCs w:val="24"/>
+          <w:lang w:val="es-419"/>
+        </w:rPr>
+        <w:t xml:space="preserve"> de la tabla?</w:t>
       </w:r>
     </w:p>
     <w:p>
@@ -391,6 +411,7 @@
         </w:rPr>
         <w:t>¿Qué hace la instrucción “</w:t>
       </w:r>
+      <w:proofErr w:type="spellStart"/>
       <w:r>
         <w:rPr>
           <w:rFonts w:asciiTheme="majorHAnsi" w:hAnsiTheme="majorHAnsi"/>
@@ -400,7 +421,19 @@
           <w:szCs w:val="24"/>
           <w:lang w:val="es-419"/>
         </w:rPr>
-        <w:t>mp.put(...)”</w:t>
+        <w:t>mp.put</w:t>
+      </w:r>
+      <w:proofErr w:type="spellEnd"/>
+      <w:r>
+        <w:rPr>
+          <w:rFonts w:asciiTheme="majorHAnsi" w:hAnsiTheme="majorHAnsi"/>
+          <w:b/>
+          <w:bCs/>
+          <w:sz w:val="24"/>
+          <w:szCs w:val="24"/>
+          <w:lang w:val="es-419"/>
+        </w:rPr>
+        <w:t>(...)”</w:t>
       </w:r>
       <w:r>
         <w:rPr>
@@ -483,15 +516,63 @@
           <w:szCs w:val="24"/>
           <w:lang w:val="es-ES"/>
         </w:rPr>
-        <w:t>“book[‘goodreads_book_id’]”</w:t>
-      </w:r>
-      <w:r>
-        <w:rPr>
-          <w:rFonts w:asciiTheme="majorHAnsi" w:hAnsiTheme="majorHAnsi"/>
+        <w:t>“</w:t>
+      </w:r>
+      <w:proofErr w:type="spellStart"/>
+      <w:r>
+        <w:rPr>
+          <w:rFonts w:asciiTheme="majorHAnsi" w:hAnsiTheme="majorHAnsi"/>
+          <w:b/>
+          <w:bCs/>
           <w:sz w:val="24"/>
           <w:szCs w:val="24"/>
           <w:lang w:val="es-ES"/>
         </w:rPr>
+        <w:t>book</w:t>
+      </w:r>
+      <w:proofErr w:type="spellEnd"/>
+      <w:r>
+        <w:rPr>
+          <w:rFonts w:asciiTheme="majorHAnsi" w:hAnsiTheme="majorHAnsi"/>
+          <w:b/>
+          <w:bCs/>
+          <w:sz w:val="24"/>
+          <w:szCs w:val="24"/>
+          <w:lang w:val="es-ES"/>
+        </w:rPr>
+        <w:t>[‘</w:t>
+      </w:r>
+      <w:proofErr w:type="spellStart"/>
+      <w:r>
+        <w:rPr>
+          <w:rFonts w:asciiTheme="majorHAnsi" w:hAnsiTheme="majorHAnsi"/>
+          <w:b/>
+          <w:bCs/>
+          <w:sz w:val="24"/>
+          <w:szCs w:val="24"/>
+          <w:lang w:val="es-ES"/>
+        </w:rPr>
+        <w:t>goodreads_book_id</w:t>
+      </w:r>
+      <w:proofErr w:type="spellEnd"/>
+      <w:r>
+        <w:rPr>
+          <w:rFonts w:asciiTheme="majorHAnsi" w:hAnsiTheme="majorHAnsi"/>
+          <w:b/>
+          <w:bCs/>
+          <w:sz w:val="24"/>
+          <w:szCs w:val="24"/>
+          <w:lang w:val="es-ES"/>
+        </w:rPr>
+        <w:t>’]”</w:t>
+      </w:r>
+      <w:r>
+        <w:rPr>
+          <w:rFonts w:asciiTheme="majorHAnsi" w:hAnsiTheme="majorHAnsi"/>
+          <w:sz w:val="24"/>
+          <w:szCs w:val="24"/>
+          <w:lang w:val="es-ES"/>
+        </w:rPr>
         <w:t xml:space="preserve"> en esa instrucción?</w:t>
       </w:r>
     </w:p>
@@ -513,6 +594,15 @@
           <w:lang w:val="es-419"/>
         </w:rPr>
         <w:t>Al cargar se establece como llave la id de cada libro</w:t>
+      </w:r>
+      <w:r>
+        <w:rPr>
+          <w:rFonts w:asciiTheme="majorHAnsi" w:hAnsiTheme="majorHAnsi"/>
+          <w:sz w:val="24"/>
+          <w:szCs w:val="24"/>
+          <w:lang w:val="es-419"/>
+        </w:rPr>
+        <w:t>.</w:t>
       </w:r>
     </w:p>
     <w:p>
@@ -564,6 +654,7 @@
         </w:rPr>
         <w:t>“</w:t>
       </w:r>
+      <w:proofErr w:type="spellStart"/>
       <w:r>
         <w:rPr>
           <w:rFonts w:asciiTheme="majorHAnsi" w:hAnsiTheme="majorHAnsi"/>
@@ -576,7 +667,22 @@
           <w:highlight w:val="yellow"/>
           <w:lang w:val="es-ES"/>
         </w:rPr>
-        <w:t>book”</w:t>
+        <w:t>book</w:t>
+      </w:r>
+      <w:proofErr w:type="spellEnd"/>
+      <w:r>
+        <w:rPr>
+          <w:rFonts w:asciiTheme="majorHAnsi" w:hAnsiTheme="majorHAnsi"/>
+          <w:b/>
+          <w:bCs/>
+          <w:i/>
+          <w:iCs/>
+          <w:sz w:val="24"/>
+          <w:szCs w:val="24"/>
+          <w:highlight w:val="yellow"/>
+          <w:lang w:val="es-ES"/>
+        </w:rPr>
+        <w:t>”</w:t>
       </w:r>
       <w:r>
         <w:rPr>
@@ -652,7 +758,44 @@
           <w:szCs w:val="24"/>
           <w:lang w:val="es-419"/>
         </w:rPr>
-        <w:t>“mp.get(…)”</w:t>
+        <w:t>“</w:t>
+      </w:r>
+      <w:proofErr w:type="spellStart"/>
+      <w:proofErr w:type="gramStart"/>
+      <w:r>
+        <w:rPr>
+          <w:rFonts w:asciiTheme="majorHAnsi" w:hAnsiTheme="majorHAnsi"/>
+          <w:b/>
+          <w:bCs/>
+          <w:sz w:val="24"/>
+          <w:szCs w:val="24"/>
+          <w:lang w:val="es-419"/>
+        </w:rPr>
+        <w:t>mp.get</w:t>
+      </w:r>
+      <w:proofErr w:type="spellEnd"/>
+      <w:r>
+        <w:rPr>
+          <w:rFonts w:asciiTheme="majorHAnsi" w:hAnsiTheme="majorHAnsi"/>
+          <w:b/>
+          <w:bCs/>
+          <w:sz w:val="24"/>
+          <w:szCs w:val="24"/>
+          <w:lang w:val="es-419"/>
+        </w:rPr>
+        <w:t>(</w:t>
+      </w:r>
+      <w:proofErr w:type="gramEnd"/>
+      <w:r>
+        <w:rPr>
+          <w:rFonts w:asciiTheme="majorHAnsi" w:hAnsiTheme="majorHAnsi"/>
+          <w:b/>
+          <w:bCs/>
+          <w:sz w:val="24"/>
+          <w:szCs w:val="24"/>
+          <w:lang w:val="es-419"/>
+        </w:rPr>
+        <w:t>…)”</w:t>
       </w:r>
       <w:r>
         <w:rPr>
@@ -757,6 +900,7 @@
         </w:rPr>
         <w:t>“</w:t>
       </w:r>
+      <w:proofErr w:type="spellStart"/>
       <w:r>
         <w:rPr>
           <w:rFonts w:asciiTheme="majorHAnsi" w:hAnsiTheme="majorHAnsi"/>
@@ -768,7 +912,21 @@
           <w:szCs w:val="24"/>
           <w:lang w:val="es-ES"/>
         </w:rPr>
-        <w:t>year”</w:t>
+        <w:t>year</w:t>
+      </w:r>
+      <w:proofErr w:type="spellEnd"/>
+      <w:r>
+        <w:rPr>
+          <w:rFonts w:asciiTheme="majorHAnsi" w:hAnsiTheme="majorHAnsi"/>
+          <w:b/>
+          <w:bCs/>
+          <w:i/>
+          <w:iCs/>
+          <w:sz w:val="24"/>
+          <w:szCs w:val="24"/>
+          <w:lang w:val="es-ES"/>
+        </w:rPr>
+        <w:t>”</w:t>
       </w:r>
       <w:r>
         <w:rPr>
@@ -864,7 +1022,33 @@
           <w:szCs w:val="24"/>
           <w:lang w:val="es-ES"/>
         </w:rPr>
-        <w:t>“me.getValue(…)”</w:t>
+        <w:t>“</w:t>
+      </w:r>
+      <w:proofErr w:type="spellStart"/>
+      <w:proofErr w:type="gramStart"/>
+      <w:r>
+        <w:rPr>
+          <w:rFonts w:asciiTheme="majorHAnsi" w:hAnsiTheme="majorHAnsi"/>
+          <w:b/>
+          <w:bCs/>
+          <w:sz w:val="24"/>
+          <w:szCs w:val="24"/>
+          <w:lang w:val="es-ES"/>
+        </w:rPr>
+        <w:t>me.getValue</w:t>
+      </w:r>
+      <w:proofErr w:type="spellEnd"/>
+      <w:proofErr w:type="gramEnd"/>
+      <w:r>
+        <w:rPr>
+          <w:rFonts w:asciiTheme="majorHAnsi" w:hAnsiTheme="majorHAnsi"/>
+          <w:b/>
+          <w:bCs/>
+          <w:sz w:val="24"/>
+          <w:szCs w:val="24"/>
+          <w:lang w:val="es-ES"/>
+        </w:rPr>
+        <w:t>(…)”</w:t>
       </w:r>
       <w:r>
         <w:rPr>
@@ -1872,9 +2056,12 @@
 </file>
 
 <file path=customXml/item1.xml><?xml version="1.0" encoding="utf-8"?>
-<p:properties xmlns:p="http://schemas.microsoft.com/office/2006/metadata/properties" xmlns:xsi="http://www.w3.org/2001/XMLSchema-instance" xmlns:pc="http://schemas.microsoft.com/office/infopath/2007/PartnerControls">
-  <documentManagement/>
-</p:properties>
+<?mso-contentType ?>
+<FormTemplates xmlns="http://schemas.microsoft.com/sharepoint/v3/contenttype/forms">
+  <Display>DocumentLibraryForm</Display>
+  <Edit>DocumentLibraryForm</Edit>
+  <New>DocumentLibraryForm</New>
+</FormTemplates>
 </file>
 
 <file path=customXml/item2.xml><?xml version="1.0" encoding="utf-8"?>
@@ -2089,19 +2276,15 @@
 </file>
 
 <file path=customXml/item3.xml><?xml version="1.0" encoding="utf-8"?>
-<?mso-contentType ?>
-<FormTemplates xmlns="http://schemas.microsoft.com/sharepoint/v3/contenttype/forms">
-  <Display>DocumentLibraryForm</Display>
-  <Edit>DocumentLibraryForm</Edit>
-  <New>DocumentLibraryForm</New>
-</FormTemplates>
+<p:properties xmlns:p="http://schemas.microsoft.com/office/2006/metadata/properties" xmlns:xsi="http://www.w3.org/2001/XMLSchema-instance" xmlns:pc="http://schemas.microsoft.com/office/infopath/2007/PartnerControls">
+  <documentManagement/>
+</p:properties>
 </file>
 
 <file path=customXml/itemProps1.xml><?xml version="1.0" encoding="utf-8"?>
-<ds:datastoreItem xmlns:ds="http://schemas.openxmlformats.org/officeDocument/2006/customXml" ds:itemID="{8542EACB-7939-45C8-99C3-B6897CA7A7EF}">
+<ds:datastoreItem xmlns:ds="http://schemas.openxmlformats.org/officeDocument/2006/customXml" ds:itemID="{1F59EA8B-1FA8-40D2-A8B0-61B9CE1E4579}">
   <ds:schemaRefs>
-    <ds:schemaRef ds:uri="http://schemas.microsoft.com/office/2006/metadata/properties"/>
-    <ds:schemaRef ds:uri="http://schemas.microsoft.com/office/infopath/2007/PartnerControls"/>
+    <ds:schemaRef ds:uri="http://schemas.microsoft.com/sharepoint/v3/contenttype/forms"/>
   </ds:schemaRefs>
 </ds:datastoreItem>
 </file>
@@ -2126,9 +2309,10 @@
 </file>
 
 <file path=customXml/itemProps3.xml><?xml version="1.0" encoding="utf-8"?>
-<ds:datastoreItem xmlns:ds="http://schemas.openxmlformats.org/officeDocument/2006/customXml" ds:itemID="{1F59EA8B-1FA8-40D2-A8B0-61B9CE1E4579}">
+<ds:datastoreItem xmlns:ds="http://schemas.openxmlformats.org/officeDocument/2006/customXml" ds:itemID="{8542EACB-7939-45C8-99C3-B6897CA7A7EF}">
   <ds:schemaRefs>
-    <ds:schemaRef ds:uri="http://schemas.microsoft.com/sharepoint/v3/contenttype/forms"/>
+    <ds:schemaRef ds:uri="http://schemas.microsoft.com/office/2006/metadata/properties"/>
+    <ds:schemaRef ds:uri="http://schemas.microsoft.com/office/infopath/2007/PartnerControls"/>
   </ds:schemaRefs>
 </ds:datastoreItem>
 </file>
</xml_diff>